<commit_message>
Backup before major recode
</commit_message>
<xml_diff>
--- a/src/test/resources/docx/RegEx.docx
+++ b/src/test/resources/docx/RegEx.docx
@@ -29,26 +29,30 @@
         <w:t>&gt;</w:t>
       </w:r>
     </w:p>
-    <w:p/>
     <w:p>
       <w:r>
-        <w:t>&lt;</w:t>
-      </w:r>
-      <w:proofErr w:type="spellStart"/>
-      <w:r>
-        <w:t>Adress</w:t>
-      </w:r>
-      <w:proofErr w:type="spellEnd"/>
-      <w:r>
-        <w:t>&gt;</w:t>
-      </w:r>
+        <w:t>&lt;Tag with spaces&gt;</w:t>
+      </w:r>
+      <w:bookmarkStart w:id="0" w:name="_GoBack"/>
+      <w:bookmarkEnd w:id="0"/>
     </w:p>
     <w:p>
       <w:r>
+        <w:t>&lt;</w:t>
+      </w:r>
+      <w:proofErr w:type="spellStart"/>
+      <w:r>
+        <w:t>Adress</w:t>
+      </w:r>
+      <w:proofErr w:type="spellEnd"/>
+      <w:r>
+        <w:t>&gt;</w:t>
+      </w:r>
+    </w:p>
+    <w:p>
+      <w:r>
         <w:t>&lt;Adress&gt;</w:t>
       </w:r>
-      <w:bookmarkStart w:id="0" w:name="_GoBack"/>
-      <w:bookmarkEnd w:id="0"/>
     </w:p>
     <w:sectPr>
       <w:pgSz w:w="12240" w:h="15840"/>

</xml_diff>